<commit_message>
backend setup and schemas crated
</commit_message>
<xml_diff>
--- a/CurrentProgress.docx
+++ b/CurrentProgress.docx
@@ -141,9 +141,6 @@
     <w:p/>
     <w:p/>
     <w:p/>
-    <w:p/>
-    <w:p/>
-    <w:p/>
     <w:p>
       <w:pPr>
         <w:rPr>
@@ -157,7 +154,6 @@
           <w:sz w:val="24"/>
           <w:u w:val="single"/>
         </w:rPr>
-        <w:lastRenderedPageBreak/>
         <w:t>Link</w:t>
       </w:r>
       <w:r>
@@ -209,13 +205,7 @@
         <w:rPr>
           <w:sz w:val="24"/>
         </w:rPr>
-        <w:t xml:space="preserve"> = </w:t>
-      </w:r>
-      <w:r>
-        <w:rPr>
-          <w:sz w:val="24"/>
-        </w:rPr>
-        <w:t>https://www.linkedin.com/in/ali-akbar-6557a4270/</w:t>
+        <w:t xml:space="preserve"> = https://www.linkedin.com/in/ali-akbar-6557a4270/</w:t>
       </w:r>
     </w:p>
     <w:p>
@@ -264,54 +254,15 @@
         <w:rPr>
           <w:sz w:val="24"/>
         </w:rPr>
-        <w:t xml:space="preserve"> =</w:t>
+        <w:t xml:space="preserve"> = </w:t>
       </w:r>
       <w:r>
         <w:rPr>
           <w:sz w:val="24"/>
         </w:rPr>
-        <w:t xml:space="preserve"> </w:t>
-      </w:r>
-      <w:r>
-        <w:rPr>
-          <w:sz w:val="24"/>
-        </w:rPr>
         <w:t>https://github.com/ali-akbar-019/db-project.git</w:t>
       </w:r>
     </w:p>
-    <w:p>
-      <w:pPr>
-        <w:rPr>
-          <w:sz w:val="24"/>
-        </w:rPr>
-      </w:pPr>
-    </w:p>
-    <w:p/>
-    <w:p/>
-    <w:p/>
-    <w:p/>
-    <w:p/>
-    <w:p/>
-    <w:p/>
-    <w:p/>
-    <w:p/>
-    <w:p/>
-    <w:p/>
-    <w:p/>
-    <w:p/>
-    <w:p/>
-    <w:p/>
-    <w:p/>
-    <w:p/>
-    <w:p/>
-    <w:p/>
-    <w:p/>
-    <w:p/>
-    <w:p/>
-    <w:p/>
-    <w:p/>
-    <w:p/>
-    <w:p/>
     <w:p/>
     <w:p>
       <w:pPr>
@@ -320,11 +271,14 @@
           <w:highlight w:val="yellow"/>
         </w:rPr>
       </w:pPr>
+      <w:bookmarkStart w:id="0" w:name="_GoBack"/>
+      <w:bookmarkEnd w:id="0"/>
       <w:r>
         <w:rPr>
           <w:b/>
           <w:highlight w:val="yellow"/>
         </w:rPr>
+        <w:lastRenderedPageBreak/>
         <w:t>Progress</w:t>
       </w:r>
     </w:p>
@@ -521,9 +475,237 @@
           </wp:inline>
         </w:drawing>
       </w:r>
-      <w:bookmarkStart w:id="0" w:name="_GoBack"/>
-      <w:bookmarkEnd w:id="0"/>
-    </w:p>
+    </w:p>
+    <w:p>
+      <w:proofErr w:type="spellStart"/>
+      <w:r>
+        <w:rPr>
+          <w:highlight w:val="yellow"/>
+        </w:rPr>
+        <w:lastRenderedPageBreak/>
+        <w:t>Setted</w:t>
+      </w:r>
+      <w:proofErr w:type="spellEnd"/>
+      <w:r>
+        <w:rPr>
+          <w:highlight w:val="yellow"/>
+        </w:rPr>
+        <w:t xml:space="preserve"> up the backend</w:t>
+      </w:r>
+    </w:p>
+    <w:p>
+      <w:pPr>
+        <w:jc w:val="center"/>
+      </w:pPr>
+      <w:r>
+        <w:rPr>
+          <w:noProof/>
+        </w:rPr>
+        <w:drawing>
+          <wp:inline distT="0" distB="0" distL="0" distR="0" wp14:anchorId="0BD52640" wp14:editId="0B292D1C">
+            <wp:extent cx="2476500" cy="3324225"/>
+            <wp:effectExtent l="0" t="0" r="0" b="9525"/>
+            <wp:docPr id="5" name="Picture 5"/>
+            <wp:cNvGraphicFramePr>
+              <a:graphicFrameLocks xmlns:a="http://schemas.openxmlformats.org/drawingml/2006/main" noChangeAspect="1"/>
+            </wp:cNvGraphicFramePr>
+            <a:graphic xmlns:a="http://schemas.openxmlformats.org/drawingml/2006/main">
+              <a:graphicData uri="http://schemas.openxmlformats.org/drawingml/2006/picture">
+                <pic:pic xmlns:pic="http://schemas.openxmlformats.org/drawingml/2006/picture">
+                  <pic:nvPicPr>
+                    <pic:cNvPr id="1" name=""/>
+                    <pic:cNvPicPr/>
+                  </pic:nvPicPr>
+                  <pic:blipFill>
+                    <a:blip r:embed="rId8"/>
+                    <a:stretch>
+                      <a:fillRect/>
+                    </a:stretch>
+                  </pic:blipFill>
+                  <pic:spPr>
+                    <a:xfrm>
+                      <a:off x="0" y="0"/>
+                      <a:ext cx="2476500" cy="3324225"/>
+                    </a:xfrm>
+                    <a:prstGeom prst="rect">
+                      <a:avLst/>
+                    </a:prstGeom>
+                  </pic:spPr>
+                </pic:pic>
+              </a:graphicData>
+            </a:graphic>
+          </wp:inline>
+        </w:drawing>
+      </w:r>
+    </w:p>
+    <w:p/>
+    <w:p>
+      <w:r>
+        <w:rPr>
+          <w:highlight w:val="yellow"/>
+        </w:rPr>
+        <w:t>Made Models(schemas)</w:t>
+      </w:r>
+    </w:p>
+    <w:p>
+      <w:pPr>
+        <w:jc w:val="center"/>
+      </w:pPr>
+      <w:r>
+        <w:rPr>
+          <w:noProof/>
+        </w:rPr>
+        <w:drawing>
+          <wp:inline distT="0" distB="0" distL="0" distR="0" wp14:anchorId="5DC754FA" wp14:editId="4313F148">
+            <wp:extent cx="5334000" cy="2905125"/>
+            <wp:effectExtent l="0" t="0" r="0" b="9525"/>
+            <wp:docPr id="6" name="Picture 6"/>
+            <wp:cNvGraphicFramePr>
+              <a:graphicFrameLocks xmlns:a="http://schemas.openxmlformats.org/drawingml/2006/main" noChangeAspect="1"/>
+            </wp:cNvGraphicFramePr>
+            <a:graphic xmlns:a="http://schemas.openxmlformats.org/drawingml/2006/main">
+              <a:graphicData uri="http://schemas.openxmlformats.org/drawingml/2006/picture">
+                <pic:pic xmlns:pic="http://schemas.openxmlformats.org/drawingml/2006/picture">
+                  <pic:nvPicPr>
+                    <pic:cNvPr id="1" name=""/>
+                    <pic:cNvPicPr/>
+                  </pic:nvPicPr>
+                  <pic:blipFill>
+                    <a:blip r:embed="rId9"/>
+                    <a:stretch>
+                      <a:fillRect/>
+                    </a:stretch>
+                  </pic:blipFill>
+                  <pic:spPr>
+                    <a:xfrm>
+                      <a:off x="0" y="0"/>
+                      <a:ext cx="5334000" cy="2905125"/>
+                    </a:xfrm>
+                    <a:prstGeom prst="rect">
+                      <a:avLst/>
+                    </a:prstGeom>
+                  </pic:spPr>
+                </pic:pic>
+              </a:graphicData>
+            </a:graphic>
+          </wp:inline>
+        </w:drawing>
+      </w:r>
+    </w:p>
+    <w:p>
+      <w:r>
+        <w:t>The rest important schemas are also made.</w:t>
+      </w:r>
+    </w:p>
+    <w:p/>
+    <w:p/>
+    <w:p>
+      <w:pPr>
+        <w:rPr>
+          <w:highlight w:val="yellow"/>
+        </w:rPr>
+      </w:pPr>
+      <w:r>
+        <w:rPr>
+          <w:highlight w:val="yellow"/>
+        </w:rPr>
+        <w:lastRenderedPageBreak/>
+        <w:t>Changes are pushed to the MYSQL</w:t>
+      </w:r>
+    </w:p>
+    <w:p>
+      <w:r>
+        <w:rPr>
+          <w:noProof/>
+        </w:rPr>
+        <w:drawing>
+          <wp:inline distT="0" distB="0" distL="0" distR="0" wp14:anchorId="68A6D639" wp14:editId="30310E03">
+            <wp:extent cx="5943600" cy="2110105"/>
+            <wp:effectExtent l="0" t="0" r="0" b="4445"/>
+            <wp:docPr id="7" name="Picture 7"/>
+            <wp:cNvGraphicFramePr>
+              <a:graphicFrameLocks xmlns:a="http://schemas.openxmlformats.org/drawingml/2006/main" noChangeAspect="1"/>
+            </wp:cNvGraphicFramePr>
+            <a:graphic xmlns:a="http://schemas.openxmlformats.org/drawingml/2006/main">
+              <a:graphicData uri="http://schemas.openxmlformats.org/drawingml/2006/picture">
+                <pic:pic xmlns:pic="http://schemas.openxmlformats.org/drawingml/2006/picture">
+                  <pic:nvPicPr>
+                    <pic:cNvPr id="1" name=""/>
+                    <pic:cNvPicPr/>
+                  </pic:nvPicPr>
+                  <pic:blipFill>
+                    <a:blip r:embed="rId10"/>
+                    <a:stretch>
+                      <a:fillRect/>
+                    </a:stretch>
+                  </pic:blipFill>
+                  <pic:spPr>
+                    <a:xfrm>
+                      <a:off x="0" y="0"/>
+                      <a:ext cx="5943600" cy="2110105"/>
+                    </a:xfrm>
+                    <a:prstGeom prst="rect">
+                      <a:avLst/>
+                    </a:prstGeom>
+                  </pic:spPr>
+                </pic:pic>
+              </a:graphicData>
+            </a:graphic>
+          </wp:inline>
+        </w:drawing>
+      </w:r>
+    </w:p>
+    <w:p>
+      <w:pPr>
+        <w:jc w:val="center"/>
+      </w:pPr>
+      <w:r>
+        <w:rPr>
+          <w:noProof/>
+        </w:rPr>
+        <w:drawing>
+          <wp:inline distT="0" distB="0" distL="0" distR="0" wp14:anchorId="24008A2E" wp14:editId="43C1C4AE">
+            <wp:extent cx="4314825" cy="4010025"/>
+            <wp:effectExtent l="0" t="0" r="9525" b="9525"/>
+            <wp:docPr id="8" name="Picture 8"/>
+            <wp:cNvGraphicFramePr>
+              <a:graphicFrameLocks xmlns:a="http://schemas.openxmlformats.org/drawingml/2006/main" noChangeAspect="1"/>
+            </wp:cNvGraphicFramePr>
+            <a:graphic xmlns:a="http://schemas.openxmlformats.org/drawingml/2006/main">
+              <a:graphicData uri="http://schemas.openxmlformats.org/drawingml/2006/picture">
+                <pic:pic xmlns:pic="http://schemas.openxmlformats.org/drawingml/2006/picture">
+                  <pic:nvPicPr>
+                    <pic:cNvPr id="1" name=""/>
+                    <pic:cNvPicPr/>
+                  </pic:nvPicPr>
+                  <pic:blipFill>
+                    <a:blip r:embed="rId11"/>
+                    <a:stretch>
+                      <a:fillRect/>
+                    </a:stretch>
+                  </pic:blipFill>
+                  <pic:spPr>
+                    <a:xfrm>
+                      <a:off x="0" y="0"/>
+                      <a:ext cx="4314825" cy="4010025"/>
+                    </a:xfrm>
+                    <a:prstGeom prst="rect">
+                      <a:avLst/>
+                    </a:prstGeom>
+                  </pic:spPr>
+                </pic:pic>
+              </a:graphicData>
+            </a:graphic>
+          </wp:inline>
+        </w:drawing>
+      </w:r>
+    </w:p>
+    <w:p>
+      <w:pPr>
+        <w:jc w:val="center"/>
+      </w:pPr>
+    </w:p>
+    <w:p/>
     <w:sectPr>
       <w:pgSz w:w="12240" w:h="15840"/>
       <w:pgMar w:top="1440" w:right="1440" w:bottom="1440" w:left="1440" w:header="720" w:footer="720" w:gutter="0"/>
@@ -943,6 +1125,7 @@
   <w:style w:type="character" w:default="1" w:styleId="DefaultParagraphFont">
     <w:name w:val="Default Paragraph Font"/>
     <w:uiPriority w:val="1"/>
+    <w:semiHidden/>
     <w:unhideWhenUsed/>
   </w:style>
   <w:style w:type="table" w:default="1" w:styleId="TableNormal">

</xml_diff>